<commit_message>
Custom DateTime validation From To
</commit_message>
<xml_diff>
--- a/Workshops/May2019Eventures/03. CSharp-ASP-NET-Core-Application-Flow-and-Middleware-Exercise.docx
+++ b/Workshops/May2019Eventures/03. CSharp-ASP-NET-Core-Application-Flow-and-Middleware-Exercise.docx
@@ -1,6 +1,6 @@
 
 <file path=word/document.xml><?xml version="1.0" encoding="utf-8"?>
-<w:document xmlns:wpc="http://schemas.microsoft.com/office/word/2010/wordprocessingCanvas" xmlns:cx="http://schemas.microsoft.com/office/drawing/2014/chartex" xmlns:cx1="http://schemas.microsoft.com/office/drawing/2015/9/8/chartex" xmlns:mc="http://schemas.openxmlformats.org/markup-compatibility/2006" xmlns:o="urn:schemas-microsoft-com:office:office" xmlns:r="http://schemas.openxmlformats.org/officeDocument/2006/relationships" xmlns:m="http://schemas.openxmlformats.org/officeDocument/2006/math" xmlns:v="urn:schemas-microsoft-com:vml" xmlns:wp14="http://schemas.microsoft.com/office/word/2010/wordprocessingDrawing" xmlns:wp="http://schemas.openxmlformats.org/drawingml/2006/wordprocessingDrawing" xmlns:w10="urn:schemas-microsoft-com:office:word" xmlns:w="http://schemas.openxmlformats.org/wordprocessingml/2006/main" xmlns:w14="http://schemas.microsoft.com/office/word/2010/wordml" xmlns:w15="http://schemas.microsoft.com/office/word/2012/wordml" xmlns:w16se="http://schemas.microsoft.com/office/word/2015/wordml/symex" xmlns:wpg="http://schemas.microsoft.com/office/word/2010/wordprocessingGroup" xmlns:wpi="http://schemas.microsoft.com/office/word/2010/wordprocessingInk" xmlns:wne="http://schemas.microsoft.com/office/word/2006/wordml" xmlns:wps="http://schemas.microsoft.com/office/word/2010/wordprocessingShape" mc:Ignorable="w14 w15 w16se wp14">
+<w:document xmlns:wpc="http://schemas.microsoft.com/office/word/2010/wordprocessingCanvas" xmlns:cx="http://schemas.microsoft.com/office/drawing/2014/chartex" xmlns:cx1="http://schemas.microsoft.com/office/drawing/2015/9/8/chartex" xmlns:cx2="http://schemas.microsoft.com/office/drawing/2015/10/21/chartex" xmlns:cx3="http://schemas.microsoft.com/office/drawing/2016/5/9/chartex" xmlns:cx4="http://schemas.microsoft.com/office/drawing/2016/5/10/chartex" xmlns:cx5="http://schemas.microsoft.com/office/drawing/2016/5/11/chartex" xmlns:cx6="http://schemas.microsoft.com/office/drawing/2016/5/12/chartex" xmlns:cx7="http://schemas.microsoft.com/office/drawing/2016/5/13/chartex" xmlns:cx8="http://schemas.microsoft.com/office/drawing/2016/5/14/chartex" xmlns:mc="http://schemas.openxmlformats.org/markup-compatibility/2006" xmlns:aink="http://schemas.microsoft.com/office/drawing/2016/ink" xmlns:am3d="http://schemas.microsoft.com/office/drawing/2017/model3d" xmlns:o="urn:schemas-microsoft-com:office:office" xmlns:r="http://schemas.openxmlformats.org/officeDocument/2006/relationships" xmlns:m="http://schemas.openxmlformats.org/officeDocument/2006/math" xmlns:v="urn:schemas-microsoft-com:vml" xmlns:wp14="http://schemas.microsoft.com/office/word/2010/wordprocessingDrawing" xmlns:wp="http://schemas.openxmlformats.org/drawingml/2006/wordprocessingDrawing" xmlns:w10="urn:schemas-microsoft-com:office:word" xmlns:w="http://schemas.openxmlformats.org/wordprocessingml/2006/main" xmlns:w14="http://schemas.microsoft.com/office/word/2010/wordml" xmlns:w15="http://schemas.microsoft.com/office/word/2012/wordml" xmlns:w16cex="http://schemas.microsoft.com/office/word/2018/wordml/cex" xmlns:w16cid="http://schemas.microsoft.com/office/word/2016/wordml/cid" xmlns:w16="http://schemas.microsoft.com/office/word/2018/wordml" xmlns:w16se="http://schemas.microsoft.com/office/word/2015/wordml/symex" xmlns:wpg="http://schemas.microsoft.com/office/word/2010/wordprocessingGroup" xmlns:wpi="http://schemas.microsoft.com/office/word/2010/wordprocessingInk" xmlns:wne="http://schemas.microsoft.com/office/word/2006/wordml" xmlns:wps="http://schemas.microsoft.com/office/word/2010/wordprocessingShape" mc:Ignorable="w14 w15 w16se w16cid w16 w16cex wp14">
   <w:body>
     <w:p>
       <w:pPr>
@@ -987,7 +987,15 @@
         </w:rPr>
       </w:pPr>
       <w:r>
-        <w:t xml:space="preserve">The Front-End might be a little different in some small components than the things you’ve done so far. However, do not </w:t>
+        <w:t xml:space="preserve">The Front-End might be a little different in some small components than the things </w:t>
+      </w:r>
+      <w:proofErr w:type="gramStart"/>
+      <w:r>
+        <w:t>you’ve</w:t>
+      </w:r>
+      <w:proofErr w:type="gramEnd"/>
+      <w:r>
+        <w:t xml:space="preserve"> done so far. However, do not </w:t>
       </w:r>
       <w:r>
         <w:t xml:space="preserve">panic, it is not that hard to do it. You can do it! </w:t>
@@ -1893,8 +1901,6 @@
       <w:pPr>
         <w:pStyle w:val="Heading2"/>
       </w:pPr>
-      <w:bookmarkStart w:id="0" w:name="_GoBack"/>
-      <w:bookmarkEnd w:id="0"/>
       <w:r>
         <w:t>Middleware</w:t>
       </w:r>
@@ -2132,6 +2138,88 @@
           <w:szCs w:val="18"/>
         </w:rPr>
         <w:t>}).</w:t>
+      </w:r>
+    </w:p>
+    <w:p>
+      <w:pPr>
+        <w:pStyle w:val="Code"/>
+        <w:rPr>
+          <w:sz w:val="18"/>
+          <w:szCs w:val="18"/>
+        </w:rPr>
+      </w:pPr>
+    </w:p>
+    <w:p>
+      <w:pPr>
+        <w:pStyle w:val="Heading2"/>
+      </w:pPr>
+      <w:r>
+        <w:lastRenderedPageBreak/>
+        <w:t>Error Handling</w:t>
+      </w:r>
+    </w:p>
+    <w:p>
+      <w:pPr>
+        <w:pStyle w:val="Code"/>
+        <w:rPr>
+          <w:b w:val="0"/>
+          <w:bCs/>
+        </w:rPr>
+      </w:pPr>
+      <w:r>
+        <w:rPr>
+          <w:b w:val="0"/>
+          <w:bCs/>
+        </w:rPr>
+        <w:t>Implement basic error handling in the Eventures application.</w:t>
+      </w:r>
+    </w:p>
+    <w:p>
+      <w:pPr>
+        <w:pStyle w:val="Code"/>
+        <w:rPr>
+          <w:b w:val="0"/>
+          <w:bCs/>
+        </w:rPr>
+      </w:pPr>
+      <w:r>
+        <w:rPr>
+          <w:b w:val="0"/>
+          <w:bCs/>
+        </w:rPr>
+        <w:t>Instead of handling binding errors or any other request-connected errors in the Controllers, throw exceptions</w:t>
+      </w:r>
+    </w:p>
+    <w:p>
+      <w:pPr>
+        <w:pStyle w:val="Code"/>
+        <w:rPr>
+          <w:b w:val="0"/>
+          <w:bCs/>
+        </w:rPr>
+      </w:pPr>
+      <w:r>
+        <w:rPr>
+          <w:b w:val="0"/>
+          <w:bCs/>
+        </w:rPr>
+        <w:t>and handle them with error handlers.</w:t>
+      </w:r>
+    </w:p>
+    <w:p>
+      <w:pPr>
+        <w:pStyle w:val="Code"/>
+        <w:rPr>
+          <w:b w:val="0"/>
+          <w:bCs/>
+        </w:rPr>
+      </w:pPr>
+      <w:r>
+        <w:rPr>
+          <w:b w:val="0"/>
+          <w:bCs/>
+        </w:rPr>
+        <w:t>Implement custom view pages for the errors, so that you could provide the client with a suitable response.</w:t>
       </w:r>
     </w:p>
     <w:sectPr>
@@ -2147,7 +2235,7 @@
 </file>
 
 <file path=word/endnotes.xml><?xml version="1.0" encoding="utf-8"?>
-<w:endnotes xmlns:wpc="http://schemas.microsoft.com/office/word/2010/wordprocessingCanvas" xmlns:cx="http://schemas.microsoft.com/office/drawing/2014/chartex" xmlns:cx1="http://schemas.microsoft.com/office/drawing/2015/9/8/chartex" xmlns:mc="http://schemas.openxmlformats.org/markup-compatibility/2006" xmlns:o="urn:schemas-microsoft-com:office:office" xmlns:r="http://schemas.openxmlformats.org/officeDocument/2006/relationships" xmlns:m="http://schemas.openxmlformats.org/officeDocument/2006/math" xmlns:v="urn:schemas-microsoft-com:vml" xmlns:wp14="http://schemas.microsoft.com/office/word/2010/wordprocessingDrawing" xmlns:wp="http://schemas.openxmlformats.org/drawingml/2006/wordprocessingDrawing" xmlns:w10="urn:schemas-microsoft-com:office:word" xmlns:w="http://schemas.openxmlformats.org/wordprocessingml/2006/main" xmlns:w14="http://schemas.microsoft.com/office/word/2010/wordml" xmlns:w15="http://schemas.microsoft.com/office/word/2012/wordml" xmlns:w16se="http://schemas.microsoft.com/office/word/2015/wordml/symex" xmlns:wpg="http://schemas.microsoft.com/office/word/2010/wordprocessingGroup" xmlns:wpi="http://schemas.microsoft.com/office/word/2010/wordprocessingInk" xmlns:wne="http://schemas.microsoft.com/office/word/2006/wordml" xmlns:wps="http://schemas.microsoft.com/office/word/2010/wordprocessingShape" mc:Ignorable="w14 w15 w16se wp14">
+<w:endnotes xmlns:wpc="http://schemas.microsoft.com/office/word/2010/wordprocessingCanvas" xmlns:cx="http://schemas.microsoft.com/office/drawing/2014/chartex" xmlns:cx1="http://schemas.microsoft.com/office/drawing/2015/9/8/chartex" xmlns:cx2="http://schemas.microsoft.com/office/drawing/2015/10/21/chartex" xmlns:cx3="http://schemas.microsoft.com/office/drawing/2016/5/9/chartex" xmlns:cx4="http://schemas.microsoft.com/office/drawing/2016/5/10/chartex" xmlns:cx5="http://schemas.microsoft.com/office/drawing/2016/5/11/chartex" xmlns:cx6="http://schemas.microsoft.com/office/drawing/2016/5/12/chartex" xmlns:cx7="http://schemas.microsoft.com/office/drawing/2016/5/13/chartex" xmlns:cx8="http://schemas.microsoft.com/office/drawing/2016/5/14/chartex" xmlns:mc="http://schemas.openxmlformats.org/markup-compatibility/2006" xmlns:aink="http://schemas.microsoft.com/office/drawing/2016/ink" xmlns:am3d="http://schemas.microsoft.com/office/drawing/2017/model3d" xmlns:o="urn:schemas-microsoft-com:office:office" xmlns:r="http://schemas.openxmlformats.org/officeDocument/2006/relationships" xmlns:m="http://schemas.openxmlformats.org/officeDocument/2006/math" xmlns:v="urn:schemas-microsoft-com:vml" xmlns:wp14="http://schemas.microsoft.com/office/word/2010/wordprocessingDrawing" xmlns:wp="http://schemas.openxmlformats.org/drawingml/2006/wordprocessingDrawing" xmlns:w10="urn:schemas-microsoft-com:office:word" xmlns:w="http://schemas.openxmlformats.org/wordprocessingml/2006/main" xmlns:w14="http://schemas.microsoft.com/office/word/2010/wordml" xmlns:w15="http://schemas.microsoft.com/office/word/2012/wordml" xmlns:w16cex="http://schemas.microsoft.com/office/word/2018/wordml/cex" xmlns:w16cid="http://schemas.microsoft.com/office/word/2016/wordml/cid" xmlns:w16="http://schemas.microsoft.com/office/word/2018/wordml" xmlns:w16se="http://schemas.microsoft.com/office/word/2015/wordml/symex" xmlns:wpg="http://schemas.microsoft.com/office/word/2010/wordprocessingGroup" xmlns:wpi="http://schemas.microsoft.com/office/word/2010/wordprocessingInk" xmlns:wne="http://schemas.microsoft.com/office/word/2006/wordml" xmlns:wps="http://schemas.microsoft.com/office/word/2010/wordprocessingShape" mc:Ignorable="w14 w15 w16se w16cid w16 w16cex wp14">
   <w:endnote w:type="separator" w:id="-1">
     <w:p>
       <w:pPr>
@@ -2172,7 +2260,7 @@
 </file>
 
 <file path=word/footer1.xml><?xml version="1.0" encoding="utf-8"?>
-<w:ftr xmlns:wpc="http://schemas.microsoft.com/office/word/2010/wordprocessingCanvas" xmlns:cx="http://schemas.microsoft.com/office/drawing/2014/chartex" xmlns:cx1="http://schemas.microsoft.com/office/drawing/2015/9/8/chartex" xmlns:mc="http://schemas.openxmlformats.org/markup-compatibility/2006" xmlns:o="urn:schemas-microsoft-com:office:office" xmlns:r="http://schemas.openxmlformats.org/officeDocument/2006/relationships" xmlns:m="http://schemas.openxmlformats.org/officeDocument/2006/math" xmlns:v="urn:schemas-microsoft-com:vml" xmlns:wp14="http://schemas.microsoft.com/office/word/2010/wordprocessingDrawing" xmlns:wp="http://schemas.openxmlformats.org/drawingml/2006/wordprocessingDrawing" xmlns:w10="urn:schemas-microsoft-com:office:word" xmlns:w="http://schemas.openxmlformats.org/wordprocessingml/2006/main" xmlns:w14="http://schemas.microsoft.com/office/word/2010/wordml" xmlns:w15="http://schemas.microsoft.com/office/word/2012/wordml" xmlns:w16se="http://schemas.microsoft.com/office/word/2015/wordml/symex" xmlns:wpg="http://schemas.microsoft.com/office/word/2010/wordprocessingGroup" xmlns:wpi="http://schemas.microsoft.com/office/word/2010/wordprocessingInk" xmlns:wne="http://schemas.microsoft.com/office/word/2006/wordml" xmlns:wps="http://schemas.microsoft.com/office/word/2010/wordprocessingShape" mc:Ignorable="w14 w15 w16se wp14">
+<w:ftr xmlns:wpc="http://schemas.microsoft.com/office/word/2010/wordprocessingCanvas" xmlns:cx="http://schemas.microsoft.com/office/drawing/2014/chartex" xmlns:cx1="http://schemas.microsoft.com/office/drawing/2015/9/8/chartex" xmlns:cx2="http://schemas.microsoft.com/office/drawing/2015/10/21/chartex" xmlns:cx3="http://schemas.microsoft.com/office/drawing/2016/5/9/chartex" xmlns:cx4="http://schemas.microsoft.com/office/drawing/2016/5/10/chartex" xmlns:cx5="http://schemas.microsoft.com/office/drawing/2016/5/11/chartex" xmlns:cx6="http://schemas.microsoft.com/office/drawing/2016/5/12/chartex" xmlns:cx7="http://schemas.microsoft.com/office/drawing/2016/5/13/chartex" xmlns:cx8="http://schemas.microsoft.com/office/drawing/2016/5/14/chartex" xmlns:mc="http://schemas.openxmlformats.org/markup-compatibility/2006" xmlns:aink="http://schemas.microsoft.com/office/drawing/2016/ink" xmlns:am3d="http://schemas.microsoft.com/office/drawing/2017/model3d" xmlns:o="urn:schemas-microsoft-com:office:office" xmlns:r="http://schemas.openxmlformats.org/officeDocument/2006/relationships" xmlns:m="http://schemas.openxmlformats.org/officeDocument/2006/math" xmlns:v="urn:schemas-microsoft-com:vml" xmlns:wp14="http://schemas.microsoft.com/office/word/2010/wordprocessingDrawing" xmlns:wp="http://schemas.openxmlformats.org/drawingml/2006/wordprocessingDrawing" xmlns:w10="urn:schemas-microsoft-com:office:word" xmlns:w="http://schemas.openxmlformats.org/wordprocessingml/2006/main" xmlns:w14="http://schemas.microsoft.com/office/word/2010/wordml" xmlns:w15="http://schemas.microsoft.com/office/word/2012/wordml" xmlns:w16cex="http://schemas.microsoft.com/office/word/2018/wordml/cex" xmlns:w16cid="http://schemas.microsoft.com/office/word/2016/wordml/cid" xmlns:w16="http://schemas.microsoft.com/office/word/2018/wordml" xmlns:w16se="http://schemas.microsoft.com/office/word/2015/wordml/symex" xmlns:wpg="http://schemas.microsoft.com/office/word/2010/wordprocessingGroup" xmlns:wpi="http://schemas.microsoft.com/office/word/2010/wordprocessingInk" xmlns:wne="http://schemas.microsoft.com/office/word/2006/wordml" xmlns:wps="http://schemas.microsoft.com/office/word/2010/wordprocessingShape" mc:Ignorable="w14 w15 w16se w16cid w16 w16cex wp14">
   <w:p>
     <w:pPr>
       <w:pStyle w:val="Footer"/>
@@ -2441,7 +2529,7 @@
         </mc:Choice>
         <mc:Fallback>
           <w:pict>
-            <v:line w14:anchorId="5066E247" id="Straight Connector 1" o:spid="_x0000_s1026" style="position:absolute;flip:y;z-index:251666432;visibility:visible;mso-wrap-style:square;mso-wrap-distance-left:9pt;mso-wrap-distance-top:0;mso-wrap-distance-right:9pt;mso-wrap-distance-bottom:0;mso-position-horizontal:absolute;mso-position-horizontal-relative:text;mso-position-vertical:absolute;mso-position-vertical-relative:text" from="-.1pt,5.2pt" to="520.7pt,5.2pt" o:gfxdata="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" strokecolor="#f37123" strokeweight="1pt">
+            <v:line w14:anchorId="0FD5EDA7" id="Straight Connector 1" o:spid="_x0000_s1026" style="position:absolute;flip:y;z-index:251666432;visibility:visible;mso-wrap-style:square;mso-wrap-distance-left:9pt;mso-wrap-distance-top:0;mso-wrap-distance-right:9pt;mso-wrap-distance-bottom:0;mso-position-horizontal:absolute;mso-position-horizontal-relative:text;mso-position-vertical:absolute;mso-position-vertical-relative:text" from="-.1pt,5.2pt" to="520.7pt,5.2pt" o:gfxdata="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" strokecolor="#f37123" strokeweight="1pt">
               <v:stroke endcap="round"/>
             </v:line>
           </w:pict>
@@ -3006,7 +3094,7 @@
                                 <wp:extent cx="200025" cy="200025"/>
                                 <wp:effectExtent l="0" t="0" r="9525" b="9525"/>
                                 <wp:docPr id="73" name="Picture 73" title="Software University Foundation">
-                                  <a:hlinkClick xmlns:a="http://schemas.openxmlformats.org/drawingml/2006/main" r:id="rId4"/>
+                                  <a:hlinkClick xmlns:a="http://schemas.openxmlformats.org/drawingml/2006/main" r:id="rId1"/>
                                 </wp:docPr>
                                 <wp:cNvGraphicFramePr/>
                                 <a:graphic xmlns:a="http://schemas.openxmlformats.org/drawingml/2006/main">
@@ -3600,7 +3688,7 @@
                           <wp:extent cx="200025" cy="200025"/>
                           <wp:effectExtent l="0" t="0" r="9525" b="9525"/>
                           <wp:docPr id="73" name="Picture 73" title="Software University Foundation">
-                            <a:hlinkClick xmlns:a="http://schemas.openxmlformats.org/drawingml/2006/main" r:id="rId4"/>
+                            <a:hlinkClick xmlns:a="http://schemas.openxmlformats.org/drawingml/2006/main" r:id="rId25"/>
                           </wp:docPr>
                           <wp:cNvGraphicFramePr/>
                           <a:graphic xmlns:a="http://schemas.openxmlformats.org/drawingml/2006/main">
@@ -4054,7 +4142,7 @@
 </file>
 
 <file path=word/footnotes.xml><?xml version="1.0" encoding="utf-8"?>
-<w:footnotes xmlns:wpc="http://schemas.microsoft.com/office/word/2010/wordprocessingCanvas" xmlns:cx="http://schemas.microsoft.com/office/drawing/2014/chartex" xmlns:cx1="http://schemas.microsoft.com/office/drawing/2015/9/8/chartex" xmlns:mc="http://schemas.openxmlformats.org/markup-compatibility/2006" xmlns:o="urn:schemas-microsoft-com:office:office" xmlns:r="http://schemas.openxmlformats.org/officeDocument/2006/relationships" xmlns:m="http://schemas.openxmlformats.org/officeDocument/2006/math" xmlns:v="urn:schemas-microsoft-com:vml" xmlns:wp14="http://schemas.microsoft.com/office/word/2010/wordprocessingDrawing" xmlns:wp="http://schemas.openxmlformats.org/drawingml/2006/wordprocessingDrawing" xmlns:w10="urn:schemas-microsoft-com:office:word" xmlns:w="http://schemas.openxmlformats.org/wordprocessingml/2006/main" xmlns:w14="http://schemas.microsoft.com/office/word/2010/wordml" xmlns:w15="http://schemas.microsoft.com/office/word/2012/wordml" xmlns:w16se="http://schemas.microsoft.com/office/word/2015/wordml/symex" xmlns:wpg="http://schemas.microsoft.com/office/word/2010/wordprocessingGroup" xmlns:wpi="http://schemas.microsoft.com/office/word/2010/wordprocessingInk" xmlns:wne="http://schemas.microsoft.com/office/word/2006/wordml" xmlns:wps="http://schemas.microsoft.com/office/word/2010/wordprocessingShape" mc:Ignorable="w14 w15 w16se wp14">
+<w:footnotes xmlns:wpc="http://schemas.microsoft.com/office/word/2010/wordprocessingCanvas" xmlns:cx="http://schemas.microsoft.com/office/drawing/2014/chartex" xmlns:cx1="http://schemas.microsoft.com/office/drawing/2015/9/8/chartex" xmlns:cx2="http://schemas.microsoft.com/office/drawing/2015/10/21/chartex" xmlns:cx3="http://schemas.microsoft.com/office/drawing/2016/5/9/chartex" xmlns:cx4="http://schemas.microsoft.com/office/drawing/2016/5/10/chartex" xmlns:cx5="http://schemas.microsoft.com/office/drawing/2016/5/11/chartex" xmlns:cx6="http://schemas.microsoft.com/office/drawing/2016/5/12/chartex" xmlns:cx7="http://schemas.microsoft.com/office/drawing/2016/5/13/chartex" xmlns:cx8="http://schemas.microsoft.com/office/drawing/2016/5/14/chartex" xmlns:mc="http://schemas.openxmlformats.org/markup-compatibility/2006" xmlns:aink="http://schemas.microsoft.com/office/drawing/2016/ink" xmlns:am3d="http://schemas.microsoft.com/office/drawing/2017/model3d" xmlns:o="urn:schemas-microsoft-com:office:office" xmlns:r="http://schemas.openxmlformats.org/officeDocument/2006/relationships" xmlns:m="http://schemas.openxmlformats.org/officeDocument/2006/math" xmlns:v="urn:schemas-microsoft-com:vml" xmlns:wp14="http://schemas.microsoft.com/office/word/2010/wordprocessingDrawing" xmlns:wp="http://schemas.openxmlformats.org/drawingml/2006/wordprocessingDrawing" xmlns:w10="urn:schemas-microsoft-com:office:word" xmlns:w="http://schemas.openxmlformats.org/wordprocessingml/2006/main" xmlns:w14="http://schemas.microsoft.com/office/word/2010/wordml" xmlns:w15="http://schemas.microsoft.com/office/word/2012/wordml" xmlns:w16cex="http://schemas.microsoft.com/office/word/2018/wordml/cex" xmlns:w16cid="http://schemas.microsoft.com/office/word/2016/wordml/cid" xmlns:w16="http://schemas.microsoft.com/office/word/2018/wordml" xmlns:w16se="http://schemas.microsoft.com/office/word/2015/wordml/symex" xmlns:wpg="http://schemas.microsoft.com/office/word/2010/wordprocessingGroup" xmlns:wpi="http://schemas.microsoft.com/office/word/2010/wordprocessingInk" xmlns:wne="http://schemas.microsoft.com/office/word/2006/wordml" xmlns:wps="http://schemas.microsoft.com/office/word/2010/wordprocessingShape" mc:Ignorable="w14 w15 w16se w16cid w16 w16cex wp14">
   <w:footnote w:type="separator" w:id="-1">
     <w:p>
       <w:pPr>
@@ -4079,7 +4167,7 @@
 </file>
 
 <file path=word/header1.xml><?xml version="1.0" encoding="utf-8"?>
-<w:hdr xmlns:wpc="http://schemas.microsoft.com/office/word/2010/wordprocessingCanvas" xmlns:cx="http://schemas.microsoft.com/office/drawing/2014/chartex" xmlns:cx1="http://schemas.microsoft.com/office/drawing/2015/9/8/chartex" xmlns:mc="http://schemas.openxmlformats.org/markup-compatibility/2006" xmlns:o="urn:schemas-microsoft-com:office:office" xmlns:r="http://schemas.openxmlformats.org/officeDocument/2006/relationships" xmlns:m="http://schemas.openxmlformats.org/officeDocument/2006/math" xmlns:v="urn:schemas-microsoft-com:vml" xmlns:wp14="http://schemas.microsoft.com/office/word/2010/wordprocessingDrawing" xmlns:wp="http://schemas.openxmlformats.org/drawingml/2006/wordprocessingDrawing" xmlns:w10="urn:schemas-microsoft-com:office:word" xmlns:w="http://schemas.openxmlformats.org/wordprocessingml/2006/main" xmlns:w14="http://schemas.microsoft.com/office/word/2010/wordml" xmlns:w15="http://schemas.microsoft.com/office/word/2012/wordml" xmlns:w16se="http://schemas.microsoft.com/office/word/2015/wordml/symex" xmlns:wpg="http://schemas.microsoft.com/office/word/2010/wordprocessingGroup" xmlns:wpi="http://schemas.microsoft.com/office/word/2010/wordprocessingInk" xmlns:wne="http://schemas.microsoft.com/office/word/2006/wordml" xmlns:wps="http://schemas.microsoft.com/office/word/2010/wordprocessingShape" mc:Ignorable="w14 w15 w16se wp14">
+<w:hdr xmlns:wpc="http://schemas.microsoft.com/office/word/2010/wordprocessingCanvas" xmlns:cx="http://schemas.microsoft.com/office/drawing/2014/chartex" xmlns:cx1="http://schemas.microsoft.com/office/drawing/2015/9/8/chartex" xmlns:cx2="http://schemas.microsoft.com/office/drawing/2015/10/21/chartex" xmlns:cx3="http://schemas.microsoft.com/office/drawing/2016/5/9/chartex" xmlns:cx4="http://schemas.microsoft.com/office/drawing/2016/5/10/chartex" xmlns:cx5="http://schemas.microsoft.com/office/drawing/2016/5/11/chartex" xmlns:cx6="http://schemas.microsoft.com/office/drawing/2016/5/12/chartex" xmlns:cx7="http://schemas.microsoft.com/office/drawing/2016/5/13/chartex" xmlns:cx8="http://schemas.microsoft.com/office/drawing/2016/5/14/chartex" xmlns:mc="http://schemas.openxmlformats.org/markup-compatibility/2006" xmlns:aink="http://schemas.microsoft.com/office/drawing/2016/ink" xmlns:am3d="http://schemas.microsoft.com/office/drawing/2017/model3d" xmlns:o="urn:schemas-microsoft-com:office:office" xmlns:r="http://schemas.openxmlformats.org/officeDocument/2006/relationships" xmlns:m="http://schemas.openxmlformats.org/officeDocument/2006/math" xmlns:v="urn:schemas-microsoft-com:vml" xmlns:wp14="http://schemas.microsoft.com/office/word/2010/wordprocessingDrawing" xmlns:wp="http://schemas.openxmlformats.org/drawingml/2006/wordprocessingDrawing" xmlns:w10="urn:schemas-microsoft-com:office:word" xmlns:w="http://schemas.openxmlformats.org/wordprocessingml/2006/main" xmlns:w14="http://schemas.microsoft.com/office/word/2010/wordml" xmlns:w15="http://schemas.microsoft.com/office/word/2012/wordml" xmlns:w16cex="http://schemas.microsoft.com/office/word/2018/wordml/cex" xmlns:w16cid="http://schemas.microsoft.com/office/word/2016/wordml/cid" xmlns:w16="http://schemas.microsoft.com/office/word/2018/wordml" xmlns:w16se="http://schemas.microsoft.com/office/word/2015/wordml/symex" xmlns:wpg="http://schemas.microsoft.com/office/word/2010/wordprocessingGroup" xmlns:wpi="http://schemas.microsoft.com/office/word/2010/wordprocessingInk" xmlns:wne="http://schemas.microsoft.com/office/word/2006/wordml" xmlns:wps="http://schemas.microsoft.com/office/word/2010/wordprocessingShape" mc:Ignorable="w14 w15 w16se w16cid w16 w16cex wp14">
   <w:p>
     <w:pPr>
       <w:pStyle w:val="Header"/>
@@ -4090,7 +4178,7 @@
 </file>
 
 <file path=word/numbering.xml><?xml version="1.0" encoding="utf-8"?>
-<w:numbering xmlns:wpc="http://schemas.microsoft.com/office/word/2010/wordprocessingCanvas" xmlns:cx="http://schemas.microsoft.com/office/drawing/2014/chartex" xmlns:cx1="http://schemas.microsoft.com/office/drawing/2015/9/8/chartex" xmlns:mc="http://schemas.openxmlformats.org/markup-compatibility/2006" xmlns:o="urn:schemas-microsoft-com:office:office" xmlns:r="http://schemas.openxmlformats.org/officeDocument/2006/relationships" xmlns:m="http://schemas.openxmlformats.org/officeDocument/2006/math" xmlns:v="urn:schemas-microsoft-com:vml" xmlns:wp14="http://schemas.microsoft.com/office/word/2010/wordprocessingDrawing" xmlns:wp="http://schemas.openxmlformats.org/drawingml/2006/wordprocessingDrawing" xmlns:w10="urn:schemas-microsoft-com:office:word" xmlns:w="http://schemas.openxmlformats.org/wordprocessingml/2006/main" xmlns:w14="http://schemas.microsoft.com/office/word/2010/wordml" xmlns:w15="http://schemas.microsoft.com/office/word/2012/wordml" xmlns:w16se="http://schemas.microsoft.com/office/word/2015/wordml/symex" xmlns:wpg="http://schemas.microsoft.com/office/word/2010/wordprocessingGroup" xmlns:wpi="http://schemas.microsoft.com/office/word/2010/wordprocessingInk" xmlns:wne="http://schemas.microsoft.com/office/word/2006/wordml" xmlns:wps="http://schemas.microsoft.com/office/word/2010/wordprocessingShape" mc:Ignorable="w14 w15 w16se wp14">
+<w:numbering xmlns:wpc="http://schemas.microsoft.com/office/word/2010/wordprocessingCanvas" xmlns:cx="http://schemas.microsoft.com/office/drawing/2014/chartex" xmlns:cx1="http://schemas.microsoft.com/office/drawing/2015/9/8/chartex" xmlns:cx2="http://schemas.microsoft.com/office/drawing/2015/10/21/chartex" xmlns:cx3="http://schemas.microsoft.com/office/drawing/2016/5/9/chartex" xmlns:cx4="http://schemas.microsoft.com/office/drawing/2016/5/10/chartex" xmlns:cx5="http://schemas.microsoft.com/office/drawing/2016/5/11/chartex" xmlns:cx6="http://schemas.microsoft.com/office/drawing/2016/5/12/chartex" xmlns:cx7="http://schemas.microsoft.com/office/drawing/2016/5/13/chartex" xmlns:cx8="http://schemas.microsoft.com/office/drawing/2016/5/14/chartex" xmlns:mc="http://schemas.openxmlformats.org/markup-compatibility/2006" xmlns:aink="http://schemas.microsoft.com/office/drawing/2016/ink" xmlns:am3d="http://schemas.microsoft.com/office/drawing/2017/model3d" xmlns:o="urn:schemas-microsoft-com:office:office" xmlns:r="http://schemas.openxmlformats.org/officeDocument/2006/relationships" xmlns:m="http://schemas.openxmlformats.org/officeDocument/2006/math" xmlns:v="urn:schemas-microsoft-com:vml" xmlns:wp14="http://schemas.microsoft.com/office/word/2010/wordprocessingDrawing" xmlns:wp="http://schemas.openxmlformats.org/drawingml/2006/wordprocessingDrawing" xmlns:w10="urn:schemas-microsoft-com:office:word" xmlns:w="http://schemas.openxmlformats.org/wordprocessingml/2006/main" xmlns:w14="http://schemas.microsoft.com/office/word/2010/wordml" xmlns:w15="http://schemas.microsoft.com/office/word/2012/wordml" xmlns:w16cex="http://schemas.microsoft.com/office/word/2018/wordml/cex" xmlns:w16cid="http://schemas.microsoft.com/office/word/2016/wordml/cid" xmlns:w16="http://schemas.microsoft.com/office/word/2018/wordml" xmlns:w16se="http://schemas.microsoft.com/office/word/2015/wordml/symex" xmlns:wpg="http://schemas.microsoft.com/office/word/2010/wordprocessingGroup" xmlns:wpi="http://schemas.microsoft.com/office/word/2010/wordprocessingInk" xmlns:wne="http://schemas.microsoft.com/office/word/2006/wordml" xmlns:wps="http://schemas.microsoft.com/office/word/2010/wordprocessingShape" mc:Ignorable="w14 w15 w16se w16cid w16 w16cex wp14">
   <w:numPicBullet w:numPicBulletId="0">
     <w:pict>
       <v:shapetype id="_x0000_t75" coordsize="21600,21600" o:spt="75" o:preferrelative="t" path="m@4@5l@4@11@9@11@9@5xe" filled="f" stroked="f">
@@ -4112,7 +4200,7 @@
         <v:path o:extrusionok="f" gradientshapeok="t" o:connecttype="rect"/>
         <o:lock v:ext="edit" aspectratio="t"/>
       </v:shapetype>
-      <v:shape id="_x0000_i1028" type="#_x0000_t75" style="width:16.15pt;height:22.15pt;visibility:visible;mso-wrap-style:square" o:bullet="t">
+      <v:shape id="_x0000_i1049" type="#_x0000_t75" style="width:16.2pt;height:22.2pt;visibility:visible;mso-wrap-style:square" o:bullet="t">
         <v:imagedata r:id="rId1" o:title=""/>
       </v:shape>
     </w:pict>
@@ -9274,7 +9362,7 @@
 </file>
 
 <file path=word/styles.xml><?xml version="1.0" encoding="utf-8"?>
-<w:styles xmlns:mc="http://schemas.openxmlformats.org/markup-compatibility/2006" xmlns:r="http://schemas.openxmlformats.org/officeDocument/2006/relationships" xmlns:w="http://schemas.openxmlformats.org/wordprocessingml/2006/main" xmlns:w14="http://schemas.microsoft.com/office/word/2010/wordml" xmlns:w15="http://schemas.microsoft.com/office/word/2012/wordml" xmlns:w16se="http://schemas.microsoft.com/office/word/2015/wordml/symex" mc:Ignorable="w14 w15 w16se">
+<w:styles xmlns:mc="http://schemas.openxmlformats.org/markup-compatibility/2006" xmlns:r="http://schemas.openxmlformats.org/officeDocument/2006/relationships" xmlns:w="http://schemas.openxmlformats.org/wordprocessingml/2006/main" xmlns:w14="http://schemas.microsoft.com/office/word/2010/wordml" xmlns:w15="http://schemas.microsoft.com/office/word/2012/wordml" xmlns:w16cex="http://schemas.microsoft.com/office/word/2018/wordml/cex" xmlns:w16cid="http://schemas.microsoft.com/office/word/2016/wordml/cid" xmlns:w16="http://schemas.microsoft.com/office/word/2018/wordml" xmlns:w16se="http://schemas.microsoft.com/office/word/2015/wordml/symex" mc:Ignorable="w14 w15 w16se w16cid w16 w16cex">
   <w:docDefaults>
     <w:rPrDefault>
       <w:rPr>
@@ -9290,7 +9378,7 @@
       </w:pPr>
     </w:pPrDefault>
   </w:docDefaults>
-  <w:latentStyles w:defLockedState="0" w:defUIPriority="99" w:defSemiHidden="0" w:defUnhideWhenUsed="0" w:defQFormat="0" w:count="371">
+  <w:latentStyles w:defLockedState="0" w:defUIPriority="99" w:defSemiHidden="0" w:defUnhideWhenUsed="0" w:defQFormat="0" w:count="376">
     <w:lsdException w:name="Normal" w:uiPriority="0" w:qFormat="1"/>
     <w:lsdException w:name="heading 1" w:uiPriority="9" w:qFormat="1"/>
     <w:lsdException w:name="heading 2" w:semiHidden="1" w:uiPriority="9" w:unhideWhenUsed="1" w:qFormat="1"/>
@@ -9396,7 +9484,6 @@
     <w:lsdException w:name="HTML Sample" w:semiHidden="1" w:unhideWhenUsed="1"/>
     <w:lsdException w:name="HTML Typewriter" w:semiHidden="1" w:unhideWhenUsed="1"/>
     <w:lsdException w:name="HTML Variable" w:semiHidden="1" w:unhideWhenUsed="1"/>
-    <w:lsdException w:name="Normal Table" w:semiHidden="1" w:unhideWhenUsed="1"/>
     <w:lsdException w:name="annotation subject" w:semiHidden="1" w:unhideWhenUsed="1"/>
     <w:lsdException w:name="No List" w:semiHidden="1" w:unhideWhenUsed="1"/>
     <w:lsdException w:name="Outline List 1" w:semiHidden="1" w:unhideWhenUsed="1"/>
@@ -9439,11 +9526,8 @@
     <w:lsdException w:name="Table Contemporary" w:semiHidden="1" w:unhideWhenUsed="1"/>
     <w:lsdException w:name="Table Elegant" w:semiHidden="1" w:unhideWhenUsed="1"/>
     <w:lsdException w:name="Table Professional" w:semiHidden="1" w:unhideWhenUsed="1"/>
-    <w:lsdException w:name="Table Subtle 1" w:semiHidden="1" w:unhideWhenUsed="1"/>
     <w:lsdException w:name="Table Subtle 2" w:semiHidden="1" w:unhideWhenUsed="1"/>
     <w:lsdException w:name="Table Web 1" w:semiHidden="1" w:unhideWhenUsed="1"/>
-    <w:lsdException w:name="Table Web 2" w:semiHidden="1" w:unhideWhenUsed="1"/>
-    <w:lsdException w:name="Table Web 3" w:semiHidden="1" w:unhideWhenUsed="1"/>
     <w:lsdException w:name="Balloon Text" w:semiHidden="1" w:unhideWhenUsed="1"/>
     <w:lsdException w:name="Table Grid" w:uiPriority="59"/>
     <w:lsdException w:name="Table Theme" w:semiHidden="1" w:unhideWhenUsed="1"/>
@@ -9662,6 +9746,11 @@
     <w:lsdException w:name="List Table 5 Dark Accent 6" w:uiPriority="50"/>
     <w:lsdException w:name="List Table 6 Colorful Accent 6" w:uiPriority="51"/>
     <w:lsdException w:name="List Table 7 Colorful Accent 6" w:uiPriority="52"/>
+    <w:lsdException w:name="Mention" w:semiHidden="1" w:unhideWhenUsed="1"/>
+    <w:lsdException w:name="Smart Hyperlink" w:semiHidden="1" w:unhideWhenUsed="1"/>
+    <w:lsdException w:name="Hashtag" w:semiHidden="1" w:unhideWhenUsed="1"/>
+    <w:lsdException w:name="Unresolved Mention" w:semiHidden="1" w:unhideWhenUsed="1"/>
+    <w:lsdException w:name="Smart Link" w:semiHidden="1" w:unhideWhenUsed="1"/>
   </w:latentStyles>
   <w:style w:type="paragraph" w:default="1" w:styleId="Normal">
     <w:name w:val="Normal"/>

</xml_diff>